<commit_message>
main flowchart updated & completed, successfully triained ML AI model sentiment analysis in our application using AI Centre in UiPath
</commit_message>
<xml_diff>
--- a/Output/Product Price_Alice.docx
+++ b/Output/Product Price_Alice.docx
@@ -9,40 +9,49 @@
         <w:tblLook w:val="04A0" w:firstRow="1" w:lastRow="0" w:firstColumn="1" w:lastColumn="0" w:noHBand="0" w:noVBand="1"/>
       </w:tblPr>
       <w:tblGrid>
-        <w:gridCol w:w="2006"/>
-        <w:gridCol w:w="2006"/>
-        <w:gridCol w:w="4837"/>
-        <w:gridCol w:w="2006"/>
-        <w:gridCol w:w="2011"/>
-        <w:gridCol w:w="2011"/>
-        <w:gridCol w:w="2012"/>
-        <w:gridCol w:w="2012"/>
-        <w:gridCol w:w="2012"/>
+        <w:gridCol w:w="2409"/>
+        <w:gridCol w:w="2409"/>
+        <w:gridCol w:w="2409"/>
+        <w:gridCol w:w="4048"/>
+        <w:gridCol w:w="2409"/>
+        <w:gridCol w:w="2409"/>
+        <w:gridCol w:w="2410"/>
+        <w:gridCol w:w="2410"/>
       </w:tblGrid>
       <w:tr>
         <w:tc>
           <w:tcPr>
-            <w:tcW w:w="555" w:type="pct"/>
-          </w:tcPr>
-          <w:p>
-            <w:r>
-              <w:t>Product Name</w:t>
-            </w:r>
-          </w:p>
-        </w:tc>
-        <w:tc>
-          <w:tcPr>
-            <w:tcW w:w="555" w:type="pct"/>
-          </w:tcPr>
-          <w:p>
-            <w:r>
-              <w:t>Product Image</w:t>
-            </w:r>
-          </w:p>
-        </w:tc>
-        <w:tc>
-          <w:tcPr>
-            <w:tcW w:w="555" w:type="pct"/>
+            <w:tcW w:w="625" w:type="pct"/>
+          </w:tcPr>
+          <w:p>
+            <w:r>
+              <w:t>Name</w:t>
+            </w:r>
+          </w:p>
+        </w:tc>
+        <w:tc>
+          <w:tcPr>
+            <w:tcW w:w="625" w:type="pct"/>
+          </w:tcPr>
+          <w:p>
+            <w:r>
+              <w:t>Price</w:t>
+            </w:r>
+          </w:p>
+        </w:tc>
+        <w:tc>
+          <w:tcPr>
+            <w:tcW w:w="625" w:type="pct"/>
+          </w:tcPr>
+          <w:p>
+            <w:r>
+              <w:t>Quantity</w:t>
+            </w:r>
+          </w:p>
+        </w:tc>
+        <w:tc>
+          <w:tcPr>
+            <w:tcW w:w="625" w:type="pct"/>
           </w:tcPr>
           <w:p>
             <w:r>
@@ -52,27 +61,7 @@
         </w:tc>
         <w:tc>
           <w:tcPr>
-            <w:tcW w:w="555" w:type="pct"/>
-          </w:tcPr>
-          <w:p>
-            <w:r>
-              <w:t>Price</w:t>
-            </w:r>
-          </w:p>
-        </w:tc>
-        <w:tc>
-          <w:tcPr>
-            <w:tcW w:w="556" w:type="pct"/>
-          </w:tcPr>
-          <w:p>
-            <w:r>
-              <w:t>Quantity</w:t>
-            </w:r>
-          </w:p>
-        </w:tc>
-        <w:tc>
-          <w:tcPr>
-            <w:tcW w:w="556" w:type="pct"/>
+            <w:tcW w:w="625" w:type="pct"/>
           </w:tcPr>
           <w:p>
             <w:r>
@@ -82,27 +71,27 @@
         </w:tc>
         <w:tc>
           <w:tcPr>
-            <w:tcW w:w="556" w:type="pct"/>
-          </w:tcPr>
-          <w:p>
-            <w:r>
-              <w:t>Delivery Fee</w:t>
-            </w:r>
-          </w:p>
-        </w:tc>
-        <w:tc>
-          <w:tcPr>
-            <w:tcW w:w="556" w:type="pct"/>
-          </w:tcPr>
-          <w:p>
-            <w:r>
-              <w:t>Service Fee</w:t>
-            </w:r>
-          </w:p>
-        </w:tc>
-        <w:tc>
-          <w:tcPr>
-            <w:tcW w:w="556" w:type="pct"/>
+            <w:tcW w:w="625" w:type="pct"/>
+          </w:tcPr>
+          <w:p>
+            <w:r>
+              <w:t>Delivery Fees</w:t>
+            </w:r>
+          </w:p>
+        </w:tc>
+        <w:tc>
+          <w:tcPr>
+            <w:tcW w:w="625" w:type="pct"/>
+          </w:tcPr>
+          <w:p>
+            <w:r>
+              <w:t>Service Fees</w:t>
+            </w:r>
+          </w:p>
+        </w:tc>
+        <w:tc>
+          <w:tcPr>
+            <w:tcW w:w="625" w:type="pct"/>
           </w:tcPr>
           <w:p>
             <w:r>
@@ -114,88 +103,27 @@
       <w:tr>
         <w:tc>
           <w:tcPr>
-            <w:tcW w:w="555" w:type="pct"/>
-          </w:tcPr>
-          <w:p>
-            <w:r>
-              <w:t>Fresh Blueberries</w:t>
-            </w:r>
-          </w:p>
-        </w:tc>
-        <w:tc>
-          <w:tcPr>
-            <w:tcW w:w="555" w:type="pct"/>
-          </w:tcPr>
-          <w:p>
-            <w:r>
-              <w:rPr>
-                <w:noProof/>
-              </w:rPr>
-              <w:drawing>
-                <wp:inline distT="0" distB="0" distL="0" distR="0" wp14:anchorId="008E8CA6" wp14:editId="2AAF1711">
-                  <wp:extent cx="552450" cy="552450"/>
-                  <wp:effectExtent l="0" t="0" r="0" b="0"/>
-                  <wp:docPr id="1" name="Picture 1"/>
-                  <wp:cNvGraphicFramePr/>
-                  <a:graphic xmlns:a="http://schemas.openxmlformats.org/drawingml/2006/main">
-                    <a:graphicData uri="http://schemas.openxmlformats.org/drawingml/2006/picture">
-                      <pic:pic xmlns:pic="http://schemas.openxmlformats.org/drawingml/2006/picture">
-                        <pic:nvPicPr>
-                          <pic:cNvPr id="1" name=""/>
-                          <pic:cNvPicPr/>
-                        </pic:nvPicPr>
-                        <pic:blipFill>
-                          <a:blip r:embed="rId4">
-                            <a:extLst>
-                              <a:ext uri="{28A0092B-C50C-407E-A947-70E740481C1C}">
-                                <a14:useLocalDpi xmlns:a14="http://schemas.microsoft.com/office/drawing/2010/main" val="0"/>
-                              </a:ext>
-                            </a:extLst>
-                          </a:blip>
-                          <a:stretch>
-                            <a:fillRect/>
-                          </a:stretch>
-                        </pic:blipFill>
-                        <pic:spPr>
-                          <a:xfrm>
-                            <a:off x="0" y="0"/>
-                            <a:ext cx="552450" cy="552450"/>
-                          </a:xfrm>
-                          <a:prstGeom prst="rect">
-                            <a:avLst/>
-                          </a:prstGeom>
-                        </pic:spPr>
-                      </pic:pic>
-                    </a:graphicData>
-                  </a:graphic>
-                </wp:inline>
-              </w:drawing>
-            </w:r>
-          </w:p>
-        </w:tc>
-        <w:tc>
-          <w:tcPr>
-            <w:tcW w:w="555" w:type="pct"/>
-          </w:tcPr>
-          <w:p>
-            <w:r>
-              <w:t>https://www.fairprice.com.sg/product/agroberries-premium-blueberry-bleuets-125g-10632060</w:t>
-            </w:r>
-          </w:p>
-        </w:tc>
-        <w:tc>
-          <w:tcPr>
-            <w:tcW w:w="555" w:type="pct"/>
-          </w:tcPr>
-          <w:p>
-            <w:r>
-              <w:t xml:space="preserve">$3.90 </w:t>
-            </w:r>
-          </w:p>
-        </w:tc>
-        <w:tc>
-          <w:tcPr>
-            <w:tcW w:w="556" w:type="pct"/>
+            <w:tcW w:w="625" w:type="pct"/>
+          </w:tcPr>
+          <w:p>
+            <w:r>
+              <w:t>South Africa Zambia Blueberry</w:t>
+            </w:r>
+          </w:p>
+        </w:tc>
+        <w:tc>
+          <w:tcPr>
+            <w:tcW w:w="625" w:type="pct"/>
+          </w:tcPr>
+          <w:p>
+            <w:r>
+              <w:t>3.95</w:t>
+            </w:r>
+          </w:p>
+        </w:tc>
+        <w:tc>
+          <w:tcPr>
+            <w:tcW w:w="625" w:type="pct"/>
           </w:tcPr>
           <w:p>
             <w:r>
@@ -205,41 +133,51 @@
         </w:tc>
         <w:tc>
           <w:tcPr>
-            <w:tcW w:w="556" w:type="pct"/>
-          </w:tcPr>
-          <w:p>
-            <w:r>
-              <w:t>3.9</w:t>
-            </w:r>
-          </w:p>
-        </w:tc>
-        <w:tc>
-          <w:tcPr>
-            <w:tcW w:w="556" w:type="pct"/>
-          </w:tcPr>
-          <w:p>
-            <w:r>
-              <w:t>5</w:t>
-            </w:r>
-          </w:p>
-        </w:tc>
-        <w:tc>
-          <w:tcPr>
-            <w:tcW w:w="556" w:type="pct"/>
-          </w:tcPr>
-          <w:p>
-            <w:r>
-              <w:t>3.99</w:t>
-            </w:r>
-          </w:p>
-        </w:tc>
-        <w:tc>
-          <w:tcPr>
-            <w:tcW w:w="556" w:type="pct"/>
-          </w:tcPr>
-          <w:p>
-            <w:r>
-              <w:t>14.99</w:t>
+            <w:tcW w:w="625" w:type="pct"/>
+          </w:tcPr>
+          <w:p>
+            <w:r>
+              <w:t xml:space="preserve">https://shengsiong.com.sg/product/south-africa-zambia-blueberry-125-g </w:t>
+            </w:r>
+          </w:p>
+        </w:tc>
+        <w:tc>
+          <w:tcPr>
+            <w:tcW w:w="625" w:type="pct"/>
+          </w:tcPr>
+          <w:p>
+            <w:r>
+              <w:t>3.95</w:t>
+            </w:r>
+          </w:p>
+        </w:tc>
+        <w:tc>
+          <w:tcPr>
+            <w:tcW w:w="625" w:type="pct"/>
+          </w:tcPr>
+          <w:p>
+            <w:r>
+              <w:t>6</w:t>
+            </w:r>
+          </w:p>
+        </w:tc>
+        <w:tc>
+          <w:tcPr>
+            <w:tcW w:w="625" w:type="pct"/>
+          </w:tcPr>
+          <w:p>
+            <w:r>
+              <w:t>1.99</w:t>
+            </w:r>
+          </w:p>
+        </w:tc>
+        <w:tc>
+          <w:tcPr>
+            <w:tcW w:w="625" w:type="pct"/>
+          </w:tcPr>
+          <w:p>
+            <w:r>
+              <w:t>19.99</w:t>
             </w:r>
           </w:p>
         </w:tc>
@@ -247,7 +185,7 @@
       <w:tr>
         <w:tc>
           <w:tcPr>
-            <w:tcW w:w="555" w:type="pct"/>
+            <w:tcW w:w="625" w:type="pct"/>
           </w:tcPr>
           <w:p>
             <w:r>
@@ -257,78 +195,17 @@
         </w:tc>
         <w:tc>
           <w:tcPr>
-            <w:tcW w:w="555" w:type="pct"/>
-          </w:tcPr>
-          <w:p>
-            <w:r>
-              <w:rPr>
-                <w:noProof/>
-              </w:rPr>
-              <w:drawing>
-                <wp:inline distT="0" distB="0" distL="0" distR="0" wp14:anchorId="39640A36" wp14:editId="6FDDB09F">
-                  <wp:extent cx="552450" cy="552450"/>
-                  <wp:effectExtent l="0" t="0" r="0" b="0"/>
-                  <wp:docPr id="2" name="Picture 2"/>
-                  <wp:cNvGraphicFramePr/>
-                  <a:graphic xmlns:a="http://schemas.openxmlformats.org/drawingml/2006/main">
-                    <a:graphicData uri="http://schemas.openxmlformats.org/drawingml/2006/picture">
-                      <pic:pic xmlns:pic="http://schemas.openxmlformats.org/drawingml/2006/picture">
-                        <pic:nvPicPr>
-                          <pic:cNvPr id="2" name=""/>
-                          <pic:cNvPicPr/>
-                        </pic:nvPicPr>
-                        <pic:blipFill>
-                          <a:blip r:embed="rId5">
-                            <a:extLst>
-                              <a:ext uri="{28A0092B-C50C-407E-A947-70E740481C1C}">
-                                <a14:useLocalDpi xmlns:a14="http://schemas.microsoft.com/office/drawing/2010/main" val="0"/>
-                              </a:ext>
-                            </a:extLst>
-                          </a:blip>
-                          <a:stretch>
-                            <a:fillRect/>
-                          </a:stretch>
-                        </pic:blipFill>
-                        <pic:spPr>
-                          <a:xfrm>
-                            <a:off x="0" y="0"/>
-                            <a:ext cx="552450" cy="552450"/>
-                          </a:xfrm>
-                          <a:prstGeom prst="rect">
-                            <a:avLst/>
-                          </a:prstGeom>
-                        </pic:spPr>
-                      </pic:pic>
-                    </a:graphicData>
-                  </a:graphic>
-                </wp:inline>
-              </w:drawing>
-            </w:r>
-          </w:p>
-        </w:tc>
-        <w:tc>
-          <w:tcPr>
-            <w:tcW w:w="555" w:type="pct"/>
-          </w:tcPr>
-          <w:p>
-            <w:r>
-              <w:t>https://www.fairprice.com.sg/product/triko-fibre-konjac-coconut-jelly-grape-316g-11162478</w:t>
-            </w:r>
-          </w:p>
-        </w:tc>
-        <w:tc>
-          <w:tcPr>
-            <w:tcW w:w="555" w:type="pct"/>
-          </w:tcPr>
-          <w:p>
-            <w:r>
-              <w:t xml:space="preserve">$3.63 </w:t>
-            </w:r>
-          </w:p>
-        </w:tc>
-        <w:tc>
-          <w:tcPr>
-            <w:tcW w:w="556" w:type="pct"/>
+            <w:tcW w:w="625" w:type="pct"/>
+          </w:tcPr>
+          <w:p>
+            <w:r>
+              <w:t>3.6</w:t>
+            </w:r>
+          </w:p>
+        </w:tc>
+        <w:tc>
+          <w:tcPr>
+            <w:tcW w:w="625" w:type="pct"/>
           </w:tcPr>
           <w:p>
             <w:r>
@@ -338,29 +215,39 @@
         </w:tc>
         <w:tc>
           <w:tcPr>
-            <w:tcW w:w="556" w:type="pct"/>
-          </w:tcPr>
-          <w:p>
-            <w:r>
-              <w:t>3.63</w:t>
-            </w:r>
-          </w:p>
-        </w:tc>
-        <w:tc>
-          <w:tcPr>
-            <w:tcW w:w="556" w:type="pct"/>
+            <w:tcW w:w="625" w:type="pct"/>
+          </w:tcPr>
+          <w:p>
+            <w:r>
+              <w:t>https://shengsiong.com.sg/product/triko-konnyaku-fiber-jelly-grape-316-g</w:t>
+            </w:r>
+          </w:p>
+        </w:tc>
+        <w:tc>
+          <w:tcPr>
+            <w:tcW w:w="625" w:type="pct"/>
+          </w:tcPr>
+          <w:p>
+            <w:r>
+              <w:t>3.6</w:t>
+            </w:r>
+          </w:p>
+        </w:tc>
+        <w:tc>
+          <w:tcPr>
+            <w:tcW w:w="625" w:type="pct"/>
           </w:tcPr>
           <w:p/>
         </w:tc>
         <w:tc>
           <w:tcPr>
-            <w:tcW w:w="556" w:type="pct"/>
+            <w:tcW w:w="625" w:type="pct"/>
           </w:tcPr>
           <w:p/>
         </w:tc>
         <w:tc>
           <w:tcPr>
-            <w:tcW w:w="556" w:type="pct"/>
+            <w:tcW w:w="625" w:type="pct"/>
           </w:tcPr>
           <w:p/>
         </w:tc>
@@ -368,88 +255,27 @@
       <w:tr>
         <w:tc>
           <w:tcPr>
-            <w:tcW w:w="555" w:type="pct"/>
-          </w:tcPr>
-          <w:p>
-            <w:r>
-              <w:t>Aw's Market Fresh Indonesian Pork Belly (Sliced)</w:t>
-            </w:r>
-          </w:p>
-        </w:tc>
-        <w:tc>
-          <w:tcPr>
-            <w:tcW w:w="555" w:type="pct"/>
-          </w:tcPr>
-          <w:p>
-            <w:r>
-              <w:rPr>
-                <w:noProof/>
-              </w:rPr>
-              <w:drawing>
-                <wp:inline distT="0" distB="0" distL="0" distR="0" wp14:anchorId="33FDC9D0" wp14:editId="285210AC">
-                  <wp:extent cx="552450" cy="552450"/>
-                  <wp:effectExtent l="0" t="0" r="0" b="0"/>
-                  <wp:docPr id="3" name="Picture 3"/>
-                  <wp:cNvGraphicFramePr/>
-                  <a:graphic xmlns:a="http://schemas.openxmlformats.org/drawingml/2006/main">
-                    <a:graphicData uri="http://schemas.openxmlformats.org/drawingml/2006/picture">
-                      <pic:pic xmlns:pic="http://schemas.openxmlformats.org/drawingml/2006/picture">
-                        <pic:nvPicPr>
-                          <pic:cNvPr id="3" name=""/>
-                          <pic:cNvPicPr/>
-                        </pic:nvPicPr>
-                        <pic:blipFill>
-                          <a:blip r:embed="rId6">
-                            <a:extLst>
-                              <a:ext uri="{28A0092B-C50C-407E-A947-70E740481C1C}">
-                                <a14:useLocalDpi xmlns:a14="http://schemas.microsoft.com/office/drawing/2010/main" val="0"/>
-                              </a:ext>
-                            </a:extLst>
-                          </a:blip>
-                          <a:stretch>
-                            <a:fillRect/>
-                          </a:stretch>
-                        </pic:blipFill>
-                        <pic:spPr>
-                          <a:xfrm>
-                            <a:off x="0" y="0"/>
-                            <a:ext cx="552450" cy="552450"/>
-                          </a:xfrm>
-                          <a:prstGeom prst="rect">
-                            <a:avLst/>
-                          </a:prstGeom>
-                        </pic:spPr>
-                      </pic:pic>
-                    </a:graphicData>
-                  </a:graphic>
-                </wp:inline>
-              </w:drawing>
-            </w:r>
-          </w:p>
-        </w:tc>
-        <w:tc>
-          <w:tcPr>
-            <w:tcW w:w="555" w:type="pct"/>
-          </w:tcPr>
-          <w:p>
-            <w:r>
-              <w:t>https://www.fairprice.com.sg/product/aw-s-market-fresh-indonesian-pork-belly-sliced-250-g-90018587</w:t>
-            </w:r>
-          </w:p>
-        </w:tc>
-        <w:tc>
-          <w:tcPr>
-            <w:tcW w:w="555" w:type="pct"/>
-          </w:tcPr>
-          <w:p>
-            <w:r>
-              <w:t xml:space="preserve">$6.00 </w:t>
-            </w:r>
-          </w:p>
-        </w:tc>
-        <w:tc>
-          <w:tcPr>
-            <w:tcW w:w="556" w:type="pct"/>
+            <w:tcW w:w="625" w:type="pct"/>
+          </w:tcPr>
+          <w:p>
+            <w:r>
+              <w:t>Le Bao Frozen Steamboat Pork Belly Slices</w:t>
+            </w:r>
+          </w:p>
+        </w:tc>
+        <w:tc>
+          <w:tcPr>
+            <w:tcW w:w="625" w:type="pct"/>
+          </w:tcPr>
+          <w:p>
+            <w:r>
+              <w:t>4.45</w:t>
+            </w:r>
+          </w:p>
+        </w:tc>
+        <w:tc>
+          <w:tcPr>
+            <w:tcW w:w="625" w:type="pct"/>
           </w:tcPr>
           <w:p>
             <w:r>
@@ -459,29 +285,39 @@
         </w:tc>
         <w:tc>
           <w:tcPr>
-            <w:tcW w:w="556" w:type="pct"/>
-          </w:tcPr>
-          <w:p>
-            <w:r>
-              <w:t>6</w:t>
-            </w:r>
-          </w:p>
-        </w:tc>
-        <w:tc>
-          <w:tcPr>
-            <w:tcW w:w="556" w:type="pct"/>
+            <w:tcW w:w="625" w:type="pct"/>
+          </w:tcPr>
+          <w:p>
+            <w:r>
+              <w:t>https://shengsiong.com.sg/product/le-bao-frozen-steamboat-pork-belly-slices-300-g</w:t>
+            </w:r>
+          </w:p>
+        </w:tc>
+        <w:tc>
+          <w:tcPr>
+            <w:tcW w:w="625" w:type="pct"/>
+          </w:tcPr>
+          <w:p>
+            <w:r>
+              <w:t>4.45</w:t>
+            </w:r>
+          </w:p>
+        </w:tc>
+        <w:tc>
+          <w:tcPr>
+            <w:tcW w:w="625" w:type="pct"/>
           </w:tcPr>
           <w:p/>
         </w:tc>
         <w:tc>
           <w:tcPr>
-            <w:tcW w:w="556" w:type="pct"/>
+            <w:tcW w:w="625" w:type="pct"/>
           </w:tcPr>
           <w:p/>
         </w:tc>
         <w:tc>
           <w:tcPr>
-            <w:tcW w:w="556" w:type="pct"/>
+            <w:tcW w:w="625" w:type="pct"/>
           </w:tcPr>
           <w:p/>
         </w:tc>

</xml_diff>

<commit_message>
final updates on the application
</commit_message>
<xml_diff>
--- a/Output/Product Price_Alice.docx
+++ b/Output/Product Price_Alice.docx
@@ -9,29 +9,50 @@
         <w:tblLook w:val="04A0" w:firstRow="1" w:lastRow="0" w:firstColumn="1" w:lastColumn="0" w:noHBand="0" w:noVBand="1"/>
       </w:tblPr>
       <w:tblGrid>
-        <w:gridCol w:w="2409"/>
-        <w:gridCol w:w="2409"/>
-        <w:gridCol w:w="2409"/>
-        <w:gridCol w:w="4048"/>
-        <w:gridCol w:w="2409"/>
-        <w:gridCol w:w="2409"/>
-        <w:gridCol w:w="2410"/>
-        <w:gridCol w:w="2410"/>
+        <w:gridCol w:w="2082"/>
+        <w:gridCol w:w="2082"/>
+        <w:gridCol w:w="4228"/>
+        <w:gridCol w:w="2082"/>
+        <w:gridCol w:w="2087"/>
+        <w:gridCol w:w="2088"/>
+        <w:gridCol w:w="2088"/>
+        <w:gridCol w:w="2088"/>
+        <w:gridCol w:w="2088"/>
       </w:tblGrid>
       <w:tr>
         <w:tc>
           <w:tcPr>
-            <w:tcW w:w="625" w:type="pct"/>
-          </w:tcPr>
-          <w:p>
-            <w:r>
-              <w:t>Name</w:t>
-            </w:r>
-          </w:p>
-        </w:tc>
-        <w:tc>
-          <w:tcPr>
-            <w:tcW w:w="625" w:type="pct"/>
+            <w:tcW w:w="555" w:type="pct"/>
+          </w:tcPr>
+          <w:p>
+            <w:r>
+              <w:t>Product Name</w:t>
+            </w:r>
+          </w:p>
+        </w:tc>
+        <w:tc>
+          <w:tcPr>
+            <w:tcW w:w="555" w:type="pct"/>
+          </w:tcPr>
+          <w:p>
+            <w:r>
+              <w:t>Product Image</w:t>
+            </w:r>
+          </w:p>
+        </w:tc>
+        <w:tc>
+          <w:tcPr>
+            <w:tcW w:w="555" w:type="pct"/>
+          </w:tcPr>
+          <w:p>
+            <w:r>
+              <w:t>URL</w:t>
+            </w:r>
+          </w:p>
+        </w:tc>
+        <w:tc>
+          <w:tcPr>
+            <w:tcW w:w="555" w:type="pct"/>
           </w:tcPr>
           <w:p>
             <w:r>
@@ -41,7 +62,7 @@
         </w:tc>
         <w:tc>
           <w:tcPr>
-            <w:tcW w:w="625" w:type="pct"/>
+            <w:tcW w:w="556" w:type="pct"/>
           </w:tcPr>
           <w:p>
             <w:r>
@@ -51,17 +72,7 @@
         </w:tc>
         <w:tc>
           <w:tcPr>
-            <w:tcW w:w="625" w:type="pct"/>
-          </w:tcPr>
-          <w:p>
-            <w:r>
-              <w:t>URL</w:t>
-            </w:r>
-          </w:p>
-        </w:tc>
-        <w:tc>
-          <w:tcPr>
-            <w:tcW w:w="625" w:type="pct"/>
+            <w:tcW w:w="556" w:type="pct"/>
           </w:tcPr>
           <w:p>
             <w:r>
@@ -71,27 +82,27 @@
         </w:tc>
         <w:tc>
           <w:tcPr>
-            <w:tcW w:w="625" w:type="pct"/>
-          </w:tcPr>
-          <w:p>
-            <w:r>
-              <w:t>Delivery Fees</w:t>
-            </w:r>
-          </w:p>
-        </w:tc>
-        <w:tc>
-          <w:tcPr>
-            <w:tcW w:w="625" w:type="pct"/>
-          </w:tcPr>
-          <w:p>
-            <w:r>
-              <w:t>Service Fees</w:t>
-            </w:r>
-          </w:p>
-        </w:tc>
-        <w:tc>
-          <w:tcPr>
-            <w:tcW w:w="625" w:type="pct"/>
+            <w:tcW w:w="556" w:type="pct"/>
+          </w:tcPr>
+          <w:p>
+            <w:r>
+              <w:t>Delivery Fee</w:t>
+            </w:r>
+          </w:p>
+        </w:tc>
+        <w:tc>
+          <w:tcPr>
+            <w:tcW w:w="556" w:type="pct"/>
+          </w:tcPr>
+          <w:p>
+            <w:r>
+              <w:t>Service Fee</w:t>
+            </w:r>
+          </w:p>
+        </w:tc>
+        <w:tc>
+          <w:tcPr>
+            <w:tcW w:w="556" w:type="pct"/>
           </w:tcPr>
           <w:p>
             <w:r>
@@ -103,27 +114,88 @@
       <w:tr>
         <w:tc>
           <w:tcPr>
-            <w:tcW w:w="625" w:type="pct"/>
-          </w:tcPr>
-          <w:p>
-            <w:r>
-              <w:t>South Africa Zambia Blueberry</w:t>
-            </w:r>
-          </w:p>
-        </w:tc>
-        <w:tc>
-          <w:tcPr>
-            <w:tcW w:w="625" w:type="pct"/>
-          </w:tcPr>
-          <w:p>
-            <w:r>
-              <w:t>3.95</w:t>
-            </w:r>
-          </w:p>
-        </w:tc>
-        <w:tc>
-          <w:tcPr>
-            <w:tcW w:w="625" w:type="pct"/>
+            <w:tcW w:w="555" w:type="pct"/>
+          </w:tcPr>
+          <w:p>
+            <w:r>
+              <w:t>Fresh Blueberries</w:t>
+            </w:r>
+          </w:p>
+        </w:tc>
+        <w:tc>
+          <w:tcPr>
+            <w:tcW w:w="555" w:type="pct"/>
+          </w:tcPr>
+          <w:p>
+            <w:r>
+              <w:rPr>
+                <w:noProof/>
+              </w:rPr>
+              <w:drawing>
+                <wp:inline distT="0" distB="0" distL="0" distR="0" wp14:anchorId="60F32F25" wp14:editId="69A8A2D0">
+                  <wp:extent cx="552450" cy="552450"/>
+                  <wp:effectExtent l="0" t="0" r="0" b="0"/>
+                  <wp:docPr id="1" name="Picture 1"/>
+                  <wp:cNvGraphicFramePr/>
+                  <a:graphic xmlns:a="http://schemas.openxmlformats.org/drawingml/2006/main">
+                    <a:graphicData uri="http://schemas.openxmlformats.org/drawingml/2006/picture">
+                      <pic:pic xmlns:pic="http://schemas.openxmlformats.org/drawingml/2006/picture">
+                        <pic:nvPicPr>
+                          <pic:cNvPr id="1" name=""/>
+                          <pic:cNvPicPr/>
+                        </pic:nvPicPr>
+                        <pic:blipFill>
+                          <a:blip r:embed="rId4">
+                            <a:extLst>
+                              <a:ext uri="{28A0092B-C50C-407E-A947-70E740481C1C}">
+                                <a14:useLocalDpi xmlns:a14="http://schemas.microsoft.com/office/drawing/2010/main" val="0"/>
+                              </a:ext>
+                            </a:extLst>
+                          </a:blip>
+                          <a:stretch>
+                            <a:fillRect/>
+                          </a:stretch>
+                        </pic:blipFill>
+                        <pic:spPr>
+                          <a:xfrm>
+                            <a:off x="0" y="0"/>
+                            <a:ext cx="552450" cy="552450"/>
+                          </a:xfrm>
+                          <a:prstGeom prst="rect">
+                            <a:avLst/>
+                          </a:prstGeom>
+                        </pic:spPr>
+                      </pic:pic>
+                    </a:graphicData>
+                  </a:graphic>
+                </wp:inline>
+              </w:drawing>
+            </w:r>
+          </w:p>
+        </w:tc>
+        <w:tc>
+          <w:tcPr>
+            <w:tcW w:w="555" w:type="pct"/>
+          </w:tcPr>
+          <w:p>
+            <w:r>
+              <w:t>https://www.fairprice.com.sg/product/f-n-fruit-tree-fresh-bottle-juice-blueberry-cranberry-200ml-12207922</w:t>
+            </w:r>
+          </w:p>
+        </w:tc>
+        <w:tc>
+          <w:tcPr>
+            <w:tcW w:w="555" w:type="pct"/>
+          </w:tcPr>
+          <w:p>
+            <w:r>
+              <w:t xml:space="preserve">$1.21 </w:t>
+            </w:r>
+          </w:p>
+        </w:tc>
+        <w:tc>
+          <w:tcPr>
+            <w:tcW w:w="556" w:type="pct"/>
           </w:tcPr>
           <w:p>
             <w:r>
@@ -133,51 +205,41 @@
         </w:tc>
         <w:tc>
           <w:tcPr>
-            <w:tcW w:w="625" w:type="pct"/>
-          </w:tcPr>
-          <w:p>
-            <w:r>
-              <w:t xml:space="preserve">https://shengsiong.com.sg/product/south-africa-zambia-blueberry-125-g </w:t>
-            </w:r>
-          </w:p>
-        </w:tc>
-        <w:tc>
-          <w:tcPr>
-            <w:tcW w:w="625" w:type="pct"/>
-          </w:tcPr>
-          <w:p>
-            <w:r>
-              <w:t>3.95</w:t>
-            </w:r>
-          </w:p>
-        </w:tc>
-        <w:tc>
-          <w:tcPr>
-            <w:tcW w:w="625" w:type="pct"/>
-          </w:tcPr>
-          <w:p>
-            <w:r>
-              <w:t>6</w:t>
-            </w:r>
-          </w:p>
-        </w:tc>
-        <w:tc>
-          <w:tcPr>
-            <w:tcW w:w="625" w:type="pct"/>
-          </w:tcPr>
-          <w:p>
-            <w:r>
-              <w:t>1.99</w:t>
-            </w:r>
-          </w:p>
-        </w:tc>
-        <w:tc>
-          <w:tcPr>
-            <w:tcW w:w="625" w:type="pct"/>
-          </w:tcPr>
-          <w:p>
-            <w:r>
-              <w:t>19.99</w:t>
+            <w:tcW w:w="556" w:type="pct"/>
+          </w:tcPr>
+          <w:p>
+            <w:r>
+              <w:t>1.21</w:t>
+            </w:r>
+          </w:p>
+        </w:tc>
+        <w:tc>
+          <w:tcPr>
+            <w:tcW w:w="556" w:type="pct"/>
+          </w:tcPr>
+          <w:p>
+            <w:r>
+              <w:t>5</w:t>
+            </w:r>
+          </w:p>
+        </w:tc>
+        <w:tc>
+          <w:tcPr>
+            <w:tcW w:w="556" w:type="pct"/>
+          </w:tcPr>
+          <w:p>
+            <w:r>
+              <w:t>3.99</w:t>
+            </w:r>
+          </w:p>
+        </w:tc>
+        <w:tc>
+          <w:tcPr>
+            <w:tcW w:w="556" w:type="pct"/>
+          </w:tcPr>
+          <w:p>
+            <w:r>
+              <w:t>19.83</w:t>
             </w:r>
           </w:p>
         </w:tc>
@@ -185,7 +247,7 @@
       <w:tr>
         <w:tc>
           <w:tcPr>
-            <w:tcW w:w="625" w:type="pct"/>
+            <w:tcW w:w="555" w:type="pct"/>
           </w:tcPr>
           <w:p>
             <w:r>
@@ -195,17 +257,78 @@
         </w:tc>
         <w:tc>
           <w:tcPr>
-            <w:tcW w:w="625" w:type="pct"/>
-          </w:tcPr>
-          <w:p>
-            <w:r>
-              <w:t>3.6</w:t>
-            </w:r>
-          </w:p>
-        </w:tc>
-        <w:tc>
-          <w:tcPr>
-            <w:tcW w:w="625" w:type="pct"/>
+            <w:tcW w:w="555" w:type="pct"/>
+          </w:tcPr>
+          <w:p>
+            <w:r>
+              <w:rPr>
+                <w:noProof/>
+              </w:rPr>
+              <w:drawing>
+                <wp:inline distT="0" distB="0" distL="0" distR="0" wp14:anchorId="1184FE78" wp14:editId="7531EFF1">
+                  <wp:extent cx="552450" cy="552450"/>
+                  <wp:effectExtent l="0" t="0" r="0" b="0"/>
+                  <wp:docPr id="2" name="Picture 2"/>
+                  <wp:cNvGraphicFramePr/>
+                  <a:graphic xmlns:a="http://schemas.openxmlformats.org/drawingml/2006/main">
+                    <a:graphicData uri="http://schemas.openxmlformats.org/drawingml/2006/picture">
+                      <pic:pic xmlns:pic="http://schemas.openxmlformats.org/drawingml/2006/picture">
+                        <pic:nvPicPr>
+                          <pic:cNvPr id="2" name=""/>
+                          <pic:cNvPicPr/>
+                        </pic:nvPicPr>
+                        <pic:blipFill>
+                          <a:blip r:embed="rId5">
+                            <a:extLst>
+                              <a:ext uri="{28A0092B-C50C-407E-A947-70E740481C1C}">
+                                <a14:useLocalDpi xmlns:a14="http://schemas.microsoft.com/office/drawing/2010/main" val="0"/>
+                              </a:ext>
+                            </a:extLst>
+                          </a:blip>
+                          <a:stretch>
+                            <a:fillRect/>
+                          </a:stretch>
+                        </pic:blipFill>
+                        <pic:spPr>
+                          <a:xfrm>
+                            <a:off x="0" y="0"/>
+                            <a:ext cx="552450" cy="552450"/>
+                          </a:xfrm>
+                          <a:prstGeom prst="rect">
+                            <a:avLst/>
+                          </a:prstGeom>
+                        </pic:spPr>
+                      </pic:pic>
+                    </a:graphicData>
+                  </a:graphic>
+                </wp:inline>
+              </w:drawing>
+            </w:r>
+          </w:p>
+        </w:tc>
+        <w:tc>
+          <w:tcPr>
+            <w:tcW w:w="555" w:type="pct"/>
+          </w:tcPr>
+          <w:p>
+            <w:r>
+              <w:t>https://www.fairprice.com.sg/product/triko-fibre-konjac-coconut-jelly-grape-316g-11162478</w:t>
+            </w:r>
+          </w:p>
+        </w:tc>
+        <w:tc>
+          <w:tcPr>
+            <w:tcW w:w="555" w:type="pct"/>
+          </w:tcPr>
+          <w:p>
+            <w:r>
+              <w:t xml:space="preserve">$3.63 </w:t>
+            </w:r>
+          </w:p>
+        </w:tc>
+        <w:tc>
+          <w:tcPr>
+            <w:tcW w:w="556" w:type="pct"/>
           </w:tcPr>
           <w:p>
             <w:r>
@@ -215,39 +338,29 @@
         </w:tc>
         <w:tc>
           <w:tcPr>
-            <w:tcW w:w="625" w:type="pct"/>
-          </w:tcPr>
-          <w:p>
-            <w:r>
-              <w:t>https://shengsiong.com.sg/product/triko-konnyaku-fiber-jelly-grape-316-g</w:t>
-            </w:r>
-          </w:p>
-        </w:tc>
-        <w:tc>
-          <w:tcPr>
-            <w:tcW w:w="625" w:type="pct"/>
-          </w:tcPr>
-          <w:p>
-            <w:r>
-              <w:t>3.6</w:t>
-            </w:r>
-          </w:p>
-        </w:tc>
-        <w:tc>
-          <w:tcPr>
-            <w:tcW w:w="625" w:type="pct"/>
+            <w:tcW w:w="556" w:type="pct"/>
+          </w:tcPr>
+          <w:p>
+            <w:r>
+              <w:t>3.63</w:t>
+            </w:r>
+          </w:p>
+        </w:tc>
+        <w:tc>
+          <w:tcPr>
+            <w:tcW w:w="556" w:type="pct"/>
           </w:tcPr>
           <w:p/>
         </w:tc>
         <w:tc>
           <w:tcPr>
-            <w:tcW w:w="625" w:type="pct"/>
+            <w:tcW w:w="556" w:type="pct"/>
           </w:tcPr>
           <w:p/>
         </w:tc>
         <w:tc>
           <w:tcPr>
-            <w:tcW w:w="625" w:type="pct"/>
+            <w:tcW w:w="556" w:type="pct"/>
           </w:tcPr>
           <w:p/>
         </w:tc>
@@ -255,27 +368,88 @@
       <w:tr>
         <w:tc>
           <w:tcPr>
-            <w:tcW w:w="625" w:type="pct"/>
-          </w:tcPr>
-          <w:p>
-            <w:r>
-              <w:t>Le Bao Frozen Steamboat Pork Belly Slices</w:t>
-            </w:r>
-          </w:p>
-        </w:tc>
-        <w:tc>
-          <w:tcPr>
-            <w:tcW w:w="625" w:type="pct"/>
-          </w:tcPr>
-          <w:p>
-            <w:r>
-              <w:t>4.45</w:t>
-            </w:r>
-          </w:p>
-        </w:tc>
-        <w:tc>
-          <w:tcPr>
-            <w:tcW w:w="625" w:type="pct"/>
+            <w:tcW w:w="555" w:type="pct"/>
+          </w:tcPr>
+          <w:p>
+            <w:r>
+              <w:t>Aw's Market Fresh Indonesian Pork Belly (Sliced)</w:t>
+            </w:r>
+          </w:p>
+        </w:tc>
+        <w:tc>
+          <w:tcPr>
+            <w:tcW w:w="555" w:type="pct"/>
+          </w:tcPr>
+          <w:p>
+            <w:r>
+              <w:rPr>
+                <w:noProof/>
+              </w:rPr>
+              <w:drawing>
+                <wp:inline distT="0" distB="0" distL="0" distR="0" wp14:anchorId="09763D77" wp14:editId="3B53A726">
+                  <wp:extent cx="552450" cy="552450"/>
+                  <wp:effectExtent l="0" t="0" r="0" b="0"/>
+                  <wp:docPr id="3" name="Picture 3"/>
+                  <wp:cNvGraphicFramePr/>
+                  <a:graphic xmlns:a="http://schemas.openxmlformats.org/drawingml/2006/main">
+                    <a:graphicData uri="http://schemas.openxmlformats.org/drawingml/2006/picture">
+                      <pic:pic xmlns:pic="http://schemas.openxmlformats.org/drawingml/2006/picture">
+                        <pic:nvPicPr>
+                          <pic:cNvPr id="3" name=""/>
+                          <pic:cNvPicPr/>
+                        </pic:nvPicPr>
+                        <pic:blipFill>
+                          <a:blip r:embed="rId6">
+                            <a:extLst>
+                              <a:ext uri="{28A0092B-C50C-407E-A947-70E740481C1C}">
+                                <a14:useLocalDpi xmlns:a14="http://schemas.microsoft.com/office/drawing/2010/main" val="0"/>
+                              </a:ext>
+                            </a:extLst>
+                          </a:blip>
+                          <a:stretch>
+                            <a:fillRect/>
+                          </a:stretch>
+                        </pic:blipFill>
+                        <pic:spPr>
+                          <a:xfrm>
+                            <a:off x="0" y="0"/>
+                            <a:ext cx="552450" cy="552450"/>
+                          </a:xfrm>
+                          <a:prstGeom prst="rect">
+                            <a:avLst/>
+                          </a:prstGeom>
+                        </pic:spPr>
+                      </pic:pic>
+                    </a:graphicData>
+                  </a:graphic>
+                </wp:inline>
+              </w:drawing>
+            </w:r>
+          </w:p>
+        </w:tc>
+        <w:tc>
+          <w:tcPr>
+            <w:tcW w:w="555" w:type="pct"/>
+          </w:tcPr>
+          <w:p>
+            <w:r>
+              <w:t>https://www.fairprice.com.sg/product/aw-s-market-fresh-indonesian-pork-belly-sliced-250-g-90018587</w:t>
+            </w:r>
+          </w:p>
+        </w:tc>
+        <w:tc>
+          <w:tcPr>
+            <w:tcW w:w="555" w:type="pct"/>
+          </w:tcPr>
+          <w:p>
+            <w:r>
+              <w:t xml:space="preserve">$6.00 </w:t>
+            </w:r>
+          </w:p>
+        </w:tc>
+        <w:tc>
+          <w:tcPr>
+            <w:tcW w:w="556" w:type="pct"/>
           </w:tcPr>
           <w:p>
             <w:r>
@@ -285,39 +459,29 @@
         </w:tc>
         <w:tc>
           <w:tcPr>
-            <w:tcW w:w="625" w:type="pct"/>
-          </w:tcPr>
-          <w:p>
-            <w:r>
-              <w:t>https://shengsiong.com.sg/product/le-bao-frozen-steamboat-pork-belly-slices-300-g</w:t>
-            </w:r>
-          </w:p>
-        </w:tc>
-        <w:tc>
-          <w:tcPr>
-            <w:tcW w:w="625" w:type="pct"/>
-          </w:tcPr>
-          <w:p>
-            <w:r>
-              <w:t>4.45</w:t>
-            </w:r>
-          </w:p>
-        </w:tc>
-        <w:tc>
-          <w:tcPr>
-            <w:tcW w:w="625" w:type="pct"/>
+            <w:tcW w:w="556" w:type="pct"/>
+          </w:tcPr>
+          <w:p>
+            <w:r>
+              <w:t>6</w:t>
+            </w:r>
+          </w:p>
+        </w:tc>
+        <w:tc>
+          <w:tcPr>
+            <w:tcW w:w="556" w:type="pct"/>
           </w:tcPr>
           <w:p/>
         </w:tc>
         <w:tc>
           <w:tcPr>
-            <w:tcW w:w="625" w:type="pct"/>
+            <w:tcW w:w="556" w:type="pct"/>
           </w:tcPr>
           <w:p/>
         </w:tc>
         <w:tc>
           <w:tcPr>
-            <w:tcW w:w="625" w:type="pct"/>
+            <w:tcW w:w="556" w:type="pct"/>
           </w:tcPr>
           <w:p/>
         </w:tc>

</xml_diff>

<commit_message>
finalised flowchart & minor updates
</commit_message>
<xml_diff>
--- a/Output/Product Price_Alice.docx
+++ b/Output/Product Price_Alice.docx
@@ -9,15 +9,15 @@
         <w:tblLook w:val="04A0" w:firstRow="1" w:lastRow="0" w:firstColumn="1" w:lastColumn="0" w:noHBand="0" w:noVBand="1"/>
       </w:tblPr>
       <w:tblGrid>
-        <w:gridCol w:w="2079"/>
-        <w:gridCol w:w="2079"/>
-        <w:gridCol w:w="4250"/>
-        <w:gridCol w:w="2080"/>
-        <w:gridCol w:w="2085"/>
-        <w:gridCol w:w="2085"/>
-        <w:gridCol w:w="2085"/>
-        <w:gridCol w:w="2085"/>
-        <w:gridCol w:w="2085"/>
+        <w:gridCol w:w="1246"/>
+        <w:gridCol w:w="1246"/>
+        <w:gridCol w:w="10917"/>
+        <w:gridCol w:w="1246"/>
+        <w:gridCol w:w="1251"/>
+        <w:gridCol w:w="1251"/>
+        <w:gridCol w:w="1252"/>
+        <w:gridCol w:w="1252"/>
+        <w:gridCol w:w="1252"/>
       </w:tblGrid>
       <w:tr>
         <w:tc>
@@ -132,7 +132,7 @@
                 <w:noProof/>
               </w:rPr>
               <w:drawing>
-                <wp:inline distT="0" distB="0" distL="0" distR="0" wp14:anchorId="387252F9" wp14:editId="5491FC83">
+                <wp:inline distT="0" distB="0" distL="0" distR="0" wp14:anchorId="294A5AA6" wp14:editId="04C2F54F">
                   <wp:extent cx="552450" cy="552450"/>
                   <wp:effectExtent l="0" t="0" r="0" b="0"/>
                   <wp:docPr id="1" name="Picture 1"/>
@@ -265,7 +265,7 @@
                 <w:noProof/>
               </w:rPr>
               <w:drawing>
-                <wp:inline distT="0" distB="0" distL="0" distR="0" wp14:anchorId="5E4AC01F" wp14:editId="017FFC94">
+                <wp:inline distT="0" distB="0" distL="0" distR="0" wp14:anchorId="1827FB1B" wp14:editId="2EEF2489">
                   <wp:extent cx="552450" cy="552450"/>
                   <wp:effectExtent l="0" t="0" r="0" b="0"/>
                   <wp:docPr id="2" name="Picture 2"/>
@@ -312,7 +312,7 @@
           </w:tcPr>
           <w:p>
             <w:r>
-              <w:t>https://www.fairprice.com.sg/product/triko-fibre-konjac-coconut-jelly-grape-316g-11162478</w:t>
+              <w:t>https://www.fairprice.com.sg/search?query=Fiber%20Jelly%20Grape</w:t>
             </w:r>
           </w:p>
         </w:tc>
@@ -386,7 +386,7 @@
                 <w:noProof/>
               </w:rPr>
               <w:drawing>
-                <wp:inline distT="0" distB="0" distL="0" distR="0" wp14:anchorId="56940D68" wp14:editId="2B92E1DA">
+                <wp:inline distT="0" distB="0" distL="0" distR="0" wp14:anchorId="76A23ACB" wp14:editId="1A8F3619">
                   <wp:extent cx="552450" cy="552450"/>
                   <wp:effectExtent l="0" t="0" r="0" b="0"/>
                   <wp:docPr id="3" name="Picture 3"/>
@@ -433,7 +433,7 @@
           </w:tcPr>
           <w:p>
             <w:r>
-              <w:t>https://www.fairprice.com.sg/product/aw-s-market-fresh-indonesian-pork-belly-sliced-250-g-90018587</w:t>
+              <w:t>https://www.fairprice.com.sg/search?query=Aw%27s%20Market%20Fresh%20Indonesian%20Pork%20Belly%20(Sliced)</w:t>
             </w:r>
           </w:p>
         </w:tc>

</xml_diff>